<commit_message>
Finished Slides, No Quality Check Or Adjustments Made
</commit_message>
<xml_diff>
--- a/CS4630/What is Approximate Computing.docx
+++ b/CS4630/What is Approximate Computing.docx
@@ -772,6 +772,78 @@
     <w:p>
       <w:pPr>
         <w:numPr>
+          <w:ilvl w:val="2"/>
+          <w:numId w:val="10"/>
+        </w:numPr>
+        <w:spacing w:after="0"/>
+      </w:pPr>
+      <w:r>
+        <w:t>First thing’s first: develop quantitative verification systems</w:t>
+      </w:r>
+    </w:p>
+    <w:p>
+      <w:pPr>
+        <w:numPr>
+          <w:ilvl w:val="3"/>
+          <w:numId w:val="10"/>
+        </w:numPr>
+        <w:spacing w:after="0"/>
+      </w:pPr>
+      <w:r>
+        <w:t xml:space="preserve">E.g. functions that verify the reliability of values or operations </w:t>
+      </w:r>
+    </w:p>
+    <w:p>
+      <w:pPr>
+        <w:numPr>
+          <w:ilvl w:val="2"/>
+          <w:numId w:val="10"/>
+        </w:numPr>
+        <w:spacing w:after="0"/>
+      </w:pPr>
+      <w:r>
+        <w:t xml:space="preserve">Error Resilience Domains are application environments where approximate results are acceptable </w:t>
+      </w:r>
+    </w:p>
+    <w:p>
+      <w:pPr>
+        <w:numPr>
+          <w:ilvl w:val="3"/>
+          <w:numId w:val="10"/>
+        </w:numPr>
+        <w:spacing w:after="0"/>
+      </w:pPr>
+      <w:r>
+        <w:t>Human Perception (e.g. things we can’t hear)</w:t>
+      </w:r>
+    </w:p>
+    <w:p>
+      <w:pPr>
+        <w:numPr>
+          <w:ilvl w:val="3"/>
+          <w:numId w:val="10"/>
+        </w:numPr>
+        <w:spacing w:after="0"/>
+      </w:pPr>
+      <w:r>
+        <w:t>Data Redundancy (e.g. noisy data)</w:t>
+      </w:r>
+    </w:p>
+    <w:p>
+      <w:pPr>
+        <w:numPr>
+          <w:ilvl w:val="3"/>
+          <w:numId w:val="10"/>
+        </w:numPr>
+        <w:spacing w:after="0"/>
+      </w:pPr>
+      <w:r>
+        <w:t xml:space="preserve">Generally, areas that have “No Golden Result” </w:t>
+      </w:r>
+    </w:p>
+    <w:p>
+      <w:pPr>
+        <w:numPr>
           <w:ilvl w:val="1"/>
           <w:numId w:val="10"/>
         </w:numPr>
@@ -784,6 +856,42 @@
     <w:p>
       <w:pPr>
         <w:numPr>
+          <w:ilvl w:val="2"/>
+          <w:numId w:val="10"/>
+        </w:numPr>
+        <w:spacing w:after="0"/>
+      </w:pPr>
+      <w:r>
+        <w:t xml:space="preserve">Prominent concerns with radically inaccurate results, rarely correct results, crashes or other malicious actions </w:t>
+      </w:r>
+    </w:p>
+    <w:p>
+      <w:pPr>
+        <w:numPr>
+          <w:ilvl w:val="2"/>
+          <w:numId w:val="10"/>
+        </w:numPr>
+        <w:spacing w:after="0"/>
+      </w:pPr>
+      <w:r>
+        <w:t xml:space="preserve">These concerns are avoided via error bounding </w:t>
+      </w:r>
+    </w:p>
+    <w:p>
+      <w:pPr>
+        <w:numPr>
+          <w:ilvl w:val="2"/>
+          <w:numId w:val="10"/>
+        </w:numPr>
+        <w:spacing w:after="0"/>
+      </w:pPr>
+      <w:r>
+        <w:t>Uses assertions (e.g. a / b such that b ≠ 0, where b≠0 is the assertion)</w:t>
+      </w:r>
+    </w:p>
+    <w:p>
+      <w:pPr>
+        <w:numPr>
           <w:ilvl w:val="1"/>
           <w:numId w:val="10"/>
         </w:numPr>
@@ -796,6 +904,66 @@
     <w:p>
       <w:pPr>
         <w:numPr>
+          <w:ilvl w:val="2"/>
+          <w:numId w:val="10"/>
+        </w:numPr>
+        <w:spacing w:after="0"/>
+      </w:pPr>
+      <w:r>
+        <w:t xml:space="preserve">If the relaxed version of a program is different to the original, when will they converge? When can they be related again? </w:t>
+      </w:r>
+    </w:p>
+    <w:p>
+      <w:pPr>
+        <w:numPr>
+          <w:ilvl w:val="3"/>
+          <w:numId w:val="10"/>
+        </w:numPr>
+        <w:spacing w:after="0"/>
+      </w:pPr>
+      <w:r>
+        <w:t xml:space="preserve">There are synchronization points where the 2 converge, and often times those </w:t>
+      </w:r>
+    </w:p>
+    <w:p>
+      <w:pPr>
+        <w:numPr>
+          <w:ilvl w:val="3"/>
+          <w:numId w:val="10"/>
+        </w:numPr>
+        <w:spacing w:after="0"/>
+      </w:pPr>
+      <w:r>
+        <w:t xml:space="preserve">We bring the assertion or result to a previous (or sometimes future) synchronization point and verify it there </w:t>
+      </w:r>
+    </w:p>
+    <w:p>
+      <w:pPr>
+        <w:numPr>
+          <w:ilvl w:val="3"/>
+          <w:numId w:val="10"/>
+        </w:numPr>
+        <w:spacing w:after="0"/>
+      </w:pPr>
+      <w:r>
+        <w:t>Verification reuses existing reasoning from the original program</w:t>
+      </w:r>
+    </w:p>
+    <w:p>
+      <w:pPr>
+        <w:numPr>
+          <w:ilvl w:val="3"/>
+          <w:numId w:val="10"/>
+        </w:numPr>
+        <w:spacing w:after="0"/>
+      </w:pPr>
+      <w:r>
+        <w:t>Languages such as Coq analyze raw source code using user-given inference rules to validate logic</w:t>
+      </w:r>
+    </w:p>
+    <w:p>
+      <w:pPr>
+        <w:numPr>
           <w:ilvl w:val="1"/>
           <w:numId w:val="10"/>
         </w:numPr>
@@ -808,199 +976,31 @@
     <w:p>
       <w:pPr>
         <w:numPr>
-          <w:ilvl w:val="0"/>
+          <w:ilvl w:val="2"/>
           <w:numId w:val="10"/>
         </w:numPr>
         <w:spacing w:after="0"/>
       </w:pPr>
       <w:r>
-        <w:t>Uses assertions (e.g. a / b such that b ≠ 0, where b≠0 is the assertion)</w:t>
-      </w:r>
-    </w:p>
-    <w:p>
-      <w:pPr>
-        <w:numPr>
-          <w:ilvl w:val="0"/>
+        <w:t xml:space="preserve">End performance can be measured via things like data processing and feature extraction </w:t>
+      </w:r>
+    </w:p>
+    <w:p>
+      <w:pPr>
+        <w:numPr>
+          <w:ilvl w:val="3"/>
           <w:numId w:val="10"/>
         </w:numPr>
         <w:spacing w:after="0"/>
       </w:pPr>
       <w:r>
-        <w:t xml:space="preserve">If the relaxed version of a program is different to the original, when will they converge? When can they be related again? </w:t>
-      </w:r>
-    </w:p>
-    <w:p>
-      <w:pPr>
-        <w:numPr>
-          <w:ilvl w:val="1"/>
-          <w:numId w:val="10"/>
-        </w:numPr>
-        <w:spacing w:after="0"/>
-      </w:pPr>
-      <w:r>
-        <w:t xml:space="preserve">There are synchronization points where the 2 converge, and often times those </w:t>
-      </w:r>
-    </w:p>
-    <w:p>
-      <w:pPr>
-        <w:numPr>
-          <w:ilvl w:val="1"/>
-          <w:numId w:val="10"/>
-        </w:numPr>
-        <w:spacing w:after="0"/>
-      </w:pPr>
-      <w:r>
-        <w:t xml:space="preserve">We bring the assertion or result to a previous (or sometimes future) synchronization point and verify it there </w:t>
-      </w:r>
-    </w:p>
-    <w:p>
-      <w:pPr>
-        <w:numPr>
-          <w:ilvl w:val="1"/>
-          <w:numId w:val="10"/>
-        </w:numPr>
-        <w:spacing w:after="0"/>
-      </w:pPr>
-      <w:r>
-        <w:t>Verification reuses existing reasoning from the original program</w:t>
-      </w:r>
-    </w:p>
-    <w:p>
-      <w:pPr>
-        <w:numPr>
-          <w:ilvl w:val="1"/>
-          <w:numId w:val="10"/>
-        </w:numPr>
-        <w:spacing w:after="0"/>
-      </w:pPr>
-      <w:r>
-        <w:t>Languages such as Coq analyze raw source code using user-given inference rules to validate logic</w:t>
-      </w:r>
-    </w:p>
-    <w:p>
-      <w:pPr>
-        <w:numPr>
-          <w:ilvl w:val="0"/>
-          <w:numId w:val="10"/>
-        </w:numPr>
-        <w:spacing w:after="0"/>
-      </w:pPr>
-      <w:r>
-        <w:t xml:space="preserve">Prominent concerns with radically inaccurate results, rarely correct results, crashes or other malicious actions </w:t>
-      </w:r>
-    </w:p>
-    <w:p>
-      <w:pPr>
-        <w:numPr>
-          <w:ilvl w:val="0"/>
-          <w:numId w:val="10"/>
-        </w:numPr>
-        <w:spacing w:after="0"/>
-      </w:pPr>
-      <w:r>
-        <w:t xml:space="preserve">These concerns are avoided via error bounding </w:t>
-      </w:r>
-    </w:p>
-    <w:p>
-      <w:pPr>
-        <w:numPr>
-          <w:ilvl w:val="0"/>
-          <w:numId w:val="10"/>
-        </w:numPr>
-        <w:spacing w:after="0"/>
-      </w:pPr>
-      <w:r>
-        <w:t>First thing’s first: develop quantitative verification systems</w:t>
-      </w:r>
-    </w:p>
-    <w:p>
-      <w:pPr>
-        <w:numPr>
-          <w:ilvl w:val="1"/>
-          <w:numId w:val="10"/>
-        </w:numPr>
-        <w:spacing w:after="0"/>
-      </w:pPr>
-      <w:r>
-        <w:t xml:space="preserve">E.g. functions that verify the reliability of values or operations </w:t>
-      </w:r>
-    </w:p>
-    <w:p>
-      <w:pPr>
-        <w:numPr>
-          <w:ilvl w:val="0"/>
-          <w:numId w:val="10"/>
-        </w:numPr>
-        <w:spacing w:after="0"/>
-      </w:pPr>
-      <w:r>
-        <w:t xml:space="preserve">Error Resilience Domains are application environments where approximate results are acceptable </w:t>
-      </w:r>
-    </w:p>
-    <w:p>
-      <w:pPr>
-        <w:numPr>
-          <w:ilvl w:val="1"/>
-          <w:numId w:val="10"/>
-        </w:numPr>
-        <w:spacing w:after="0"/>
-      </w:pPr>
-      <w:r>
-        <w:t>Human Perception (e.g. things we can’t hear)</w:t>
-      </w:r>
-    </w:p>
-    <w:p>
-      <w:pPr>
-        <w:numPr>
-          <w:ilvl w:val="1"/>
-          <w:numId w:val="10"/>
-        </w:numPr>
-        <w:spacing w:after="0"/>
-      </w:pPr>
-      <w:r>
-        <w:t>Data Redundancy (e.g. noisy data)</w:t>
-      </w:r>
-    </w:p>
-    <w:p>
-      <w:pPr>
-        <w:numPr>
-          <w:ilvl w:val="1"/>
-          <w:numId w:val="10"/>
-        </w:numPr>
-        <w:spacing w:after="0"/>
-      </w:pPr>
-      <w:r>
-        <w:t xml:space="preserve">Generally, areas that have “No Golden Result” </w:t>
-      </w:r>
-    </w:p>
-    <w:p>
-      <w:pPr>
-        <w:numPr>
-          <w:ilvl w:val="0"/>
-          <w:numId w:val="10"/>
-        </w:numPr>
-        <w:spacing w:after="0"/>
-      </w:pPr>
-      <w:r>
-        <w:t xml:space="preserve">End performance can be measured via things like data processing and feature extraction </w:t>
-      </w:r>
-    </w:p>
-    <w:p>
-      <w:pPr>
-        <w:numPr>
-          <w:ilvl w:val="0"/>
-          <w:numId w:val="10"/>
-        </w:numPr>
-        <w:spacing w:after="0"/>
-      </w:pPr>
-      <w:r>
         <w:t xml:space="preserve">Data processing refers to the quality of filtering, compression, or equivalent action which can be measured by human perception </w:t>
       </w:r>
     </w:p>
     <w:p>
       <w:pPr>
         <w:numPr>
-          <w:ilvl w:val="0"/>
+          <w:ilvl w:val="3"/>
           <w:numId w:val="10"/>
         </w:numPr>
         <w:spacing w:after="0"/>
@@ -1308,7 +1308,7 @@
         <w:rFonts w:ascii="Arial" w:hAnsi="Arial" w:hint="default"/>
       </w:rPr>
     </w:lvl>
-    <w:lvl w:ilvl="2" w:tplc="2EDCFA94" w:tentative="1">
+    <w:lvl w:ilvl="2" w:tplc="2EDCFA94">
       <w:start w:val="1"/>
       <w:numFmt w:val="bullet"/>
       <w:lvlText w:val="•"/>
@@ -1323,7 +1323,7 @@
         <w:rFonts w:ascii="Arial" w:hAnsi="Arial" w:hint="default"/>
       </w:rPr>
     </w:lvl>
-    <w:lvl w:ilvl="3" w:tplc="C8DACB1A" w:tentative="1">
+    <w:lvl w:ilvl="3" w:tplc="C8DACB1A">
       <w:start w:val="1"/>
       <w:numFmt w:val="bullet"/>
       <w:lvlText w:val="•"/>
@@ -1338,7 +1338,7 @@
         <w:rFonts w:ascii="Arial" w:hAnsi="Arial" w:hint="default"/>
       </w:rPr>
     </w:lvl>
-    <w:lvl w:ilvl="4" w:tplc="4494718C" w:tentative="1">
+    <w:lvl w:ilvl="4" w:tplc="4494718C">
       <w:start w:val="1"/>
       <w:numFmt w:val="bullet"/>
       <w:lvlText w:val="•"/>
@@ -1353,7 +1353,7 @@
         <w:rFonts w:ascii="Arial" w:hAnsi="Arial" w:hint="default"/>
       </w:rPr>
     </w:lvl>
-    <w:lvl w:ilvl="5" w:tplc="8B98C29A" w:tentative="1">
+    <w:lvl w:ilvl="5" w:tplc="8B98C29A">
       <w:start w:val="1"/>
       <w:numFmt w:val="bullet"/>
       <w:lvlText w:val="•"/>
@@ -1703,9 +1703,9 @@
       <w:lvlJc w:val="left"/>
       <w:pPr>
         <w:tabs>
-          <w:tab w:val="num" w:pos="720"/>
-        </w:tabs>
-        <w:ind w:left="720" w:hanging="360"/>
+          <w:tab w:val="num" w:pos="2520"/>
+        </w:tabs>
+        <w:ind w:left="2520" w:hanging="360"/>
       </w:pPr>
       <w:rPr>
         <w:rFonts w:ascii="Arial" w:hAnsi="Arial" w:hint="default"/>
@@ -1717,9 +1717,9 @@
       <w:lvlJc w:val="left"/>
       <w:pPr>
         <w:tabs>
-          <w:tab w:val="num" w:pos="1440"/>
-        </w:tabs>
-        <w:ind w:left="1440" w:hanging="360"/>
+          <w:tab w:val="num" w:pos="3240"/>
+        </w:tabs>
+        <w:ind w:left="3240" w:hanging="360"/>
       </w:pPr>
       <w:rPr>
         <w:rFonts w:ascii="Arial" w:hAnsi="Arial" w:hint="default"/>
@@ -1731,9 +1731,9 @@
       <w:lvlJc w:val="left"/>
       <w:pPr>
         <w:tabs>
-          <w:tab w:val="num" w:pos="2160"/>
-        </w:tabs>
-        <w:ind w:left="2160" w:hanging="360"/>
+          <w:tab w:val="num" w:pos="3960"/>
+        </w:tabs>
+        <w:ind w:left="3960" w:hanging="360"/>
       </w:pPr>
       <w:rPr>
         <w:rFonts w:ascii="Arial" w:hAnsi="Arial" w:hint="default"/>
@@ -1746,9 +1746,9 @@
       <w:lvlJc w:val="left"/>
       <w:pPr>
         <w:tabs>
-          <w:tab w:val="num" w:pos="2880"/>
-        </w:tabs>
-        <w:ind w:left="2880" w:hanging="360"/>
+          <w:tab w:val="num" w:pos="4680"/>
+        </w:tabs>
+        <w:ind w:left="4680" w:hanging="360"/>
       </w:pPr>
       <w:rPr>
         <w:rFonts w:ascii="Arial" w:hAnsi="Arial" w:hint="default"/>
@@ -1761,9 +1761,9 @@
       <w:lvlJc w:val="left"/>
       <w:pPr>
         <w:tabs>
-          <w:tab w:val="num" w:pos="3600"/>
-        </w:tabs>
-        <w:ind w:left="3600" w:hanging="360"/>
+          <w:tab w:val="num" w:pos="5400"/>
+        </w:tabs>
+        <w:ind w:left="5400" w:hanging="360"/>
       </w:pPr>
       <w:rPr>
         <w:rFonts w:ascii="Arial" w:hAnsi="Arial" w:hint="default"/>
@@ -1776,9 +1776,9 @@
       <w:lvlJc w:val="left"/>
       <w:pPr>
         <w:tabs>
-          <w:tab w:val="num" w:pos="4320"/>
-        </w:tabs>
-        <w:ind w:left="4320" w:hanging="360"/>
+          <w:tab w:val="num" w:pos="6120"/>
+        </w:tabs>
+        <w:ind w:left="6120" w:hanging="360"/>
       </w:pPr>
       <w:rPr>
         <w:rFonts w:ascii="Arial" w:hAnsi="Arial" w:hint="default"/>
@@ -1791,9 +1791,9 @@
       <w:lvlJc w:val="left"/>
       <w:pPr>
         <w:tabs>
-          <w:tab w:val="num" w:pos="5040"/>
-        </w:tabs>
-        <w:ind w:left="5040" w:hanging="360"/>
+          <w:tab w:val="num" w:pos="6840"/>
+        </w:tabs>
+        <w:ind w:left="6840" w:hanging="360"/>
       </w:pPr>
       <w:rPr>
         <w:rFonts w:ascii="Arial" w:hAnsi="Arial" w:hint="default"/>
@@ -1806,9 +1806,9 @@
       <w:lvlJc w:val="left"/>
       <w:pPr>
         <w:tabs>
-          <w:tab w:val="num" w:pos="5760"/>
-        </w:tabs>
-        <w:ind w:left="5760" w:hanging="360"/>
+          <w:tab w:val="num" w:pos="7560"/>
+        </w:tabs>
+        <w:ind w:left="7560" w:hanging="360"/>
       </w:pPr>
       <w:rPr>
         <w:rFonts w:ascii="Arial" w:hAnsi="Arial" w:hint="default"/>
@@ -1821,9 +1821,9 @@
       <w:lvlJc w:val="left"/>
       <w:pPr>
         <w:tabs>
-          <w:tab w:val="num" w:pos="6480"/>
-        </w:tabs>
-        <w:ind w:left="6480" w:hanging="360"/>
+          <w:tab w:val="num" w:pos="8280"/>
+        </w:tabs>
+        <w:ind w:left="8280" w:hanging="360"/>
       </w:pPr>
       <w:rPr>
         <w:rFonts w:ascii="Arial" w:hAnsi="Arial" w:hint="default"/>

</xml_diff>